<commit_message>
report Mar 31 v1
</commit_message>
<xml_diff>
--- a/PA2_Burak_Ufuktepe.docx
+++ b/PA2_Burak_Ufuktepe.docx
@@ -39,8 +39,33 @@
           <w:sz w:val="22"/>
           <w:szCs w:val="22"/>
         </w:rPr>
-        <w:t xml:space="preserve"> Burak Ufuktepe</w:t>
-      </w:r>
+        <w:t xml:space="preserve"> </w:t>
+      </w:r>
+      <w:proofErr w:type="spellStart"/>
+      <w:r>
+        <w:rPr>
+          <w:sz w:val="22"/>
+          <w:szCs w:val="22"/>
+        </w:rPr>
+        <w:t>Burak</w:t>
+      </w:r>
+      <w:proofErr w:type="spellEnd"/>
+      <w:r>
+        <w:rPr>
+          <w:sz w:val="22"/>
+          <w:szCs w:val="22"/>
+        </w:rPr>
+        <w:t xml:space="preserve"> </w:t>
+      </w:r>
+      <w:proofErr w:type="spellStart"/>
+      <w:r>
+        <w:rPr>
+          <w:sz w:val="22"/>
+          <w:szCs w:val="22"/>
+        </w:rPr>
+        <w:t>Ufuktepe</w:t>
+      </w:r>
+      <w:proofErr w:type="spellEnd"/>
     </w:p>
     <w:p>
       <w:pPr>
@@ -86,8 +111,17 @@
           <w:sz w:val="22"/>
           <w:szCs w:val="22"/>
         </w:rPr>
-        <w:t>No. of late days used on previous psets</w:t>
-      </w:r>
+        <w:t xml:space="preserve">No. of late days used on previous </w:t>
+      </w:r>
+      <w:proofErr w:type="spellStart"/>
+      <w:r>
+        <w:rPr>
+          <w:sz w:val="22"/>
+          <w:szCs w:val="22"/>
+        </w:rPr>
+        <w:t>psets</w:t>
+      </w:r>
+      <w:proofErr w:type="spellEnd"/>
       <w:r>
         <w:rPr>
           <w:sz w:val="22"/>
@@ -110,8 +144,18 @@
           <w:sz w:val="22"/>
           <w:szCs w:val="22"/>
         </w:rPr>
-        <w:t>No. of late days used after including this pset</w:t>
-      </w:r>
+        <w:t xml:space="preserve">No. of late days used after including this </w:t>
+      </w:r>
+      <w:proofErr w:type="spellStart"/>
+      <w:r>
+        <w:rPr>
+          <w:color w:val="FF0000"/>
+          <w:sz w:val="22"/>
+          <w:szCs w:val="22"/>
+        </w:rPr>
+        <w:t>pset</w:t>
+      </w:r>
+      <w:proofErr w:type="spellEnd"/>
       <w:r>
         <w:rPr>
           <w:color w:val="FF0000"/>
@@ -383,7 +427,15 @@
         </m:sSup>
       </m:oMath>
       <w:r>
-        <w:t xml:space="preserve"> elements in the matrix. Therefore, the runtime for the conventional matrix multiplication is:</w:t>
+        <w:t xml:space="preserve"> elements in the matrix. Therefore, the runtime for the conventional ma</w:t>
+      </w:r>
+      <w:proofErr w:type="spellStart"/>
+      <w:r>
+        <w:t>trix</w:t>
+      </w:r>
+      <w:proofErr w:type="spellEnd"/>
+      <w:r>
+        <w:t xml:space="preserve"> multiplication is:</w:t>
       </w:r>
     </w:p>
     <w:p/>
@@ -2479,27 +2531,14 @@
       <w:r>
         <w:t xml:space="preserve">Figure </w:t>
       </w:r>
-      <w:r>
-        <w:fldChar w:fldCharType="begin"/>
-      </w:r>
-      <w:r>
-        <w:instrText xml:space="preserve"> SEQ Figure \* ARABIC </w:instrText>
-      </w:r>
-      <w:r>
-        <w:fldChar w:fldCharType="separate"/>
-      </w:r>
-      <w:r>
-        <w:rPr>
-          <w:noProof/>
-        </w:rPr>
-        <w:t>1</w:t>
-      </w:r>
-      <w:r>
-        <w:rPr>
-          <w:noProof/>
-        </w:rPr>
-        <w:fldChar w:fldCharType="end"/>
-      </w:r>
+      <w:fldSimple w:instr=" SEQ Figure \* ARABIC ">
+        <w:r>
+          <w:rPr>
+            <w:noProof/>
+          </w:rPr>
+          <w:t>1</w:t>
+        </w:r>
+      </w:fldSimple>
       <w:bookmarkEnd w:id="0"/>
       <w:r>
         <w:t>: Row-Major Ordering vs Morton Ordering (2 x 2 blocks)</w:t>
@@ -2562,96 +2601,83 @@
       <w:r>
         <w:t xml:space="preserve">Figure </w:t>
       </w:r>
-      <w:r>
+      <w:fldSimple w:instr=" SEQ Figure \* ARABIC ">
+        <w:r>
+          <w:rPr>
+            <w:noProof/>
+          </w:rPr>
+          <w:t>2</w:t>
+        </w:r>
+      </w:fldSimple>
+      <w:bookmarkEnd w:id="1"/>
+      <w:r>
+        <w:t>: Row-Major Ordering vs Morton Ordering (3 x 3 blocks)</w:t>
+      </w:r>
+    </w:p>
+    <w:p>
+      <w:pPr>
+        <w:rPr>
+          <w:rFonts w:eastAsiaTheme="minorEastAsia"/>
+        </w:rPr>
+      </w:pPr>
+    </w:p>
+    <w:p>
+      <w:pPr>
+        <w:jc w:val="both"/>
+        <w:rPr>
+          <w:rFonts w:eastAsiaTheme="minorEastAsia"/>
+        </w:rPr>
+      </w:pPr>
+      <w:r>
+        <w:rPr>
+          <w:rFonts w:eastAsiaTheme="minorEastAsia"/>
+        </w:rPr>
+        <w:t>This way we end up with a 1D array and each quadrant is stored contiguously in memory</w:t>
+      </w:r>
+      <w:r>
+        <w:rPr>
+          <w:rFonts w:eastAsiaTheme="minorEastAsia"/>
+        </w:rPr>
+        <w:t xml:space="preserve"> as shown in </w:t>
+      </w:r>
+      <w:r>
+        <w:rPr>
+          <w:rFonts w:eastAsiaTheme="minorEastAsia"/>
+        </w:rPr>
         <w:fldChar w:fldCharType="begin"/>
       </w:r>
       <w:r>
-        <w:instrText xml:space="preserve"> SEQ Figure \* ARABIC </w:instrText>
-      </w:r>
-      <w:r>
+        <w:rPr>
+          <w:rFonts w:eastAsiaTheme="minorEastAsia"/>
+        </w:rPr>
+        <w:instrText xml:space="preserve"> REF _Ref99532283 \h </w:instrText>
+      </w:r>
+      <w:r>
+        <w:rPr>
+          <w:rFonts w:eastAsiaTheme="minorEastAsia"/>
+        </w:rPr>
+      </w:r>
+      <w:r>
+        <w:rPr>
+          <w:rFonts w:eastAsiaTheme="minorEastAsia"/>
+        </w:rPr>
         <w:fldChar w:fldCharType="separate"/>
       </w:r>
       <w:r>
+        <w:t xml:space="preserve">Figure </w:t>
+      </w:r>
+      <w:r>
         <w:rPr>
           <w:noProof/>
         </w:rPr>
-        <w:t>2</w:t>
-      </w:r>
-      <w:r>
-        <w:rPr>
-          <w:noProof/>
+        <w:t>3</w:t>
+      </w:r>
+      <w:r>
+        <w:rPr>
+          <w:rFonts w:eastAsiaTheme="minorEastAsia"/>
         </w:rPr>
         <w:fldChar w:fldCharType="end"/>
       </w:r>
-      <w:bookmarkEnd w:id="1"/>
-      <w:r>
-        <w:t>: Row-Major Ordering vs Morton Ordering (3 x 3 blocks)</w:t>
-      </w:r>
-    </w:p>
-    <w:p>
-      <w:pPr>
-        <w:rPr>
-          <w:rFonts w:eastAsiaTheme="minorEastAsia"/>
-        </w:rPr>
-      </w:pPr>
-    </w:p>
-    <w:p>
-      <w:pPr>
-        <w:jc w:val="both"/>
-        <w:rPr>
-          <w:rFonts w:eastAsiaTheme="minorEastAsia"/>
-        </w:rPr>
-      </w:pPr>
-      <w:r>
-        <w:rPr>
-          <w:rFonts w:eastAsiaTheme="minorEastAsia"/>
-        </w:rPr>
-        <w:t>This way we end up with a 1D array and each quadrant is stored contiguously in memory</w:t>
-      </w:r>
-      <w:r>
-        <w:rPr>
-          <w:rFonts w:eastAsiaTheme="minorEastAsia"/>
-        </w:rPr>
-        <w:t xml:space="preserve"> as shown in </w:t>
-      </w:r>
-      <w:r>
-        <w:rPr>
-          <w:rFonts w:eastAsiaTheme="minorEastAsia"/>
-        </w:rPr>
-        <w:fldChar w:fldCharType="begin"/>
-      </w:r>
-      <w:r>
-        <w:rPr>
-          <w:rFonts w:eastAsiaTheme="minorEastAsia"/>
-        </w:rPr>
-        <w:instrText xml:space="preserve"> REF _Ref99532283 \h </w:instrText>
-      </w:r>
-      <w:r>
-        <w:rPr>
-          <w:rFonts w:eastAsiaTheme="minorEastAsia"/>
-        </w:rPr>
-      </w:r>
-      <w:r>
-        <w:rPr>
-          <w:rFonts w:eastAsiaTheme="minorEastAsia"/>
-        </w:rPr>
-        <w:fldChar w:fldCharType="separate"/>
-      </w:r>
-      <w:r>
-        <w:t xml:space="preserve">Figure </w:t>
-      </w:r>
-      <w:r>
-        <w:rPr>
-          <w:noProof/>
-        </w:rPr>
-        <w:t>3</w:t>
-      </w:r>
-      <w:r>
-        <w:rPr>
-          <w:rFonts w:eastAsiaTheme="minorEastAsia"/>
-        </w:rPr>
-        <w:fldChar w:fldCharType="end"/>
-      </w:r>
       <w:r>
         <w:rPr>
           <w:rFonts w:eastAsiaTheme="minorEastAsia"/>
@@ -2698,12 +2724,14 @@
         </w:rPr>
         <w:t xml:space="preserve"> matrices we can simply slice the 1D array into </w:t>
       </w:r>
+      <w:proofErr w:type="spellStart"/>
       <w:r>
         <w:rPr>
           <w:rFonts w:eastAsiaTheme="minorEastAsia"/>
         </w:rPr>
         <w:t>four</w:t>
       </w:r>
+      <w:proofErr w:type="spellEnd"/>
       <w:r>
         <w:rPr>
           <w:rFonts w:eastAsiaTheme="minorEastAsia"/>
@@ -2777,38 +2805,139 @@
       <w:r>
         <w:t xml:space="preserve">Figure </w:t>
       </w:r>
-      <w:r>
+      <w:fldSimple w:instr=" SEQ Figure \* ARABIC ">
+        <w:r>
+          <w:rPr>
+            <w:noProof/>
+          </w:rPr>
+          <w:t>3</w:t>
+        </w:r>
+      </w:fldSimple>
+      <w:bookmarkEnd w:id="2"/>
+      <w:r>
+        <w:t>: 1D Array Representation of a Matrix using Morton Ordering</w:t>
+      </w:r>
+    </w:p>
+    <w:p>
+      <w:pPr>
+        <w:rPr>
+          <w:rFonts w:eastAsiaTheme="minorEastAsia"/>
+        </w:rPr>
+      </w:pPr>
+    </w:p>
+    <w:p>
+      <w:pPr>
+        <w:jc w:val="both"/>
+        <w:rPr>
+          <w:rFonts w:eastAsiaTheme="minorEastAsia"/>
+        </w:rPr>
+      </w:pPr>
+      <w:r>
+        <w:rPr>
+          <w:rFonts w:eastAsiaTheme="minorEastAsia"/>
+        </w:rPr>
+        <w:t xml:space="preserve">To compare the performance of Morton Ordering to Row-Major Ordering, several trials are conducted using random matrices of size </w:t>
+      </w:r>
+      <m:oMath>
+        <m:r>
+          <w:rPr>
+            <w:rFonts w:ascii="Cambria Math" w:hAnsi="Cambria Math"/>
+          </w:rPr>
+          <m:t>2000×2000</m:t>
+        </m:r>
+      </m:oMath>
+      <w:r>
+        <w:rPr>
+          <w:rFonts w:eastAsiaTheme="minorEastAsia"/>
+        </w:rPr>
+        <w:t>.</w:t>
+      </w:r>
+      <w:r>
+        <w:rPr>
+          <w:rFonts w:eastAsiaTheme="minorEastAsia"/>
+        </w:rPr>
+        <w:t xml:space="preserve"> Cross-over points are chosen between 10 and 100</w:t>
+      </w:r>
+      <w:r>
+        <w:rPr>
+          <w:rFonts w:eastAsiaTheme="minorEastAsia"/>
+        </w:rPr>
+        <w:t xml:space="preserve"> (in increments of 5)</w:t>
+      </w:r>
+      <w:r>
+        <w:rPr>
+          <w:rFonts w:eastAsiaTheme="minorEastAsia"/>
+        </w:rPr>
+        <w:t xml:space="preserve"> </w:t>
+      </w:r>
+      <w:r>
+        <w:rPr>
+          <w:rFonts w:eastAsiaTheme="minorEastAsia"/>
+        </w:rPr>
+        <w:t xml:space="preserve">and runtimes are plotted for each cross-over point as </w:t>
+      </w:r>
+      <w:r>
+        <w:rPr>
+          <w:rFonts w:eastAsiaTheme="minorEastAsia"/>
+        </w:rPr>
+        <w:t>illustrated</w:t>
+      </w:r>
+      <w:r>
+        <w:rPr>
+          <w:rFonts w:eastAsiaTheme="minorEastAsia"/>
+        </w:rPr>
+        <w:t xml:space="preserve"> in </w:t>
+      </w:r>
+      <w:r>
+        <w:rPr>
+          <w:rFonts w:eastAsiaTheme="minorEastAsia"/>
+        </w:rPr>
         <w:fldChar w:fldCharType="begin"/>
       </w:r>
       <w:r>
-        <w:instrText xml:space="preserve"> SEQ Figure \* ARABIC </w:instrText>
-      </w:r>
-      <w:r>
+        <w:rPr>
+          <w:rFonts w:eastAsiaTheme="minorEastAsia"/>
+        </w:rPr>
+        <w:instrText xml:space="preserve"> REF _Ref99532685 \h </w:instrText>
+      </w:r>
+      <w:r>
+        <w:rPr>
+          <w:rFonts w:eastAsiaTheme="minorEastAsia"/>
+        </w:rPr>
+      </w:r>
+      <w:r>
+        <w:rPr>
+          <w:rFonts w:eastAsiaTheme="minorEastAsia"/>
+        </w:rPr>
         <w:fldChar w:fldCharType="separate"/>
       </w:r>
       <w:r>
+        <w:t xml:space="preserve">Figure </w:t>
+      </w:r>
+      <w:r>
         <w:rPr>
           <w:noProof/>
         </w:rPr>
-        <w:t>3</w:t>
-      </w:r>
-      <w:r>
-        <w:rPr>
-          <w:noProof/>
+        <w:t>4</w:t>
+      </w:r>
+      <w:r>
+        <w:rPr>
+          <w:rFonts w:eastAsiaTheme="minorEastAsia"/>
         </w:rPr>
         <w:fldChar w:fldCharType="end"/>
       </w:r>
-      <w:bookmarkEnd w:id="2"/>
-      <w:r>
-        <w:t>: 1D Array Representation of a Matrix using Morton Ordering</w:t>
-      </w:r>
-    </w:p>
-    <w:p>
-      <w:pPr>
-        <w:rPr>
-          <w:rFonts w:eastAsiaTheme="minorEastAsia"/>
-        </w:rPr>
-      </w:pPr>
+      <w:r>
+        <w:rPr>
+          <w:rFonts w:eastAsiaTheme="minorEastAsia"/>
+        </w:rPr>
+        <w:t>.</w:t>
+      </w:r>
+      <w:r>
+        <w:rPr>
+          <w:rFonts w:eastAsiaTheme="minorEastAsia"/>
+        </w:rPr>
+        <w:t xml:space="preserve"> </w:t>
+      </w:r>
     </w:p>
     <w:p>
       <w:pPr>
@@ -2817,106 +2946,6 @@
           <w:rFonts w:eastAsiaTheme="minorEastAsia"/>
         </w:rPr>
       </w:pPr>
-      <w:r>
-        <w:rPr>
-          <w:rFonts w:eastAsiaTheme="minorEastAsia"/>
-        </w:rPr>
-        <w:t xml:space="preserve">To compare the performance of Morton Ordering to Row-Major Ordering, several trials are conducted using random matrices of size </w:t>
-      </w:r>
-      <m:oMath>
-        <m:r>
-          <w:rPr>
-            <w:rFonts w:ascii="Cambria Math" w:hAnsi="Cambria Math"/>
-          </w:rPr>
-          <m:t>2000 × 2000</m:t>
-        </m:r>
-      </m:oMath>
-      <w:r>
-        <w:rPr>
-          <w:rFonts w:eastAsiaTheme="minorEastAsia"/>
-        </w:rPr>
-        <w:t>.</w:t>
-      </w:r>
-      <w:r>
-        <w:rPr>
-          <w:rFonts w:eastAsiaTheme="minorEastAsia"/>
-        </w:rPr>
-        <w:t xml:space="preserve"> Cross-over points are chosen between 10 and 100</w:t>
-      </w:r>
-      <w:r>
-        <w:rPr>
-          <w:rFonts w:eastAsiaTheme="minorEastAsia"/>
-        </w:rPr>
-        <w:t xml:space="preserve"> </w:t>
-      </w:r>
-      <w:r>
-        <w:rPr>
-          <w:rFonts w:eastAsiaTheme="minorEastAsia"/>
-        </w:rPr>
-        <w:t xml:space="preserve">and runtimes are plotted for each cross-over point as </w:t>
-      </w:r>
-      <w:r>
-        <w:rPr>
-          <w:rFonts w:eastAsiaTheme="minorEastAsia"/>
-        </w:rPr>
-        <w:t>illustrated</w:t>
-      </w:r>
-      <w:r>
-        <w:rPr>
-          <w:rFonts w:eastAsiaTheme="minorEastAsia"/>
-        </w:rPr>
-        <w:t xml:space="preserve"> in </w:t>
-      </w:r>
-      <w:r>
-        <w:rPr>
-          <w:rFonts w:eastAsiaTheme="minorEastAsia"/>
-        </w:rPr>
-        <w:fldChar w:fldCharType="begin"/>
-      </w:r>
-      <w:r>
-        <w:rPr>
-          <w:rFonts w:eastAsiaTheme="minorEastAsia"/>
-        </w:rPr>
-        <w:instrText xml:space="preserve"> REF _Ref99532685 \h </w:instrText>
-      </w:r>
-      <w:r>
-        <w:rPr>
-          <w:rFonts w:eastAsiaTheme="minorEastAsia"/>
-        </w:rPr>
-      </w:r>
-      <w:r>
-        <w:rPr>
-          <w:rFonts w:eastAsiaTheme="minorEastAsia"/>
-        </w:rPr>
-        <w:fldChar w:fldCharType="separate"/>
-      </w:r>
-      <w:r>
-        <w:t xml:space="preserve">Figure </w:t>
-      </w:r>
-      <w:r>
-        <w:rPr>
-          <w:noProof/>
-        </w:rPr>
-        <w:t>4</w:t>
-      </w:r>
-      <w:r>
-        <w:rPr>
-          <w:rFonts w:eastAsiaTheme="minorEastAsia"/>
-        </w:rPr>
-        <w:fldChar w:fldCharType="end"/>
-      </w:r>
-      <w:r>
-        <w:rPr>
-          <w:rFonts w:eastAsiaTheme="minorEastAsia"/>
-        </w:rPr>
-        <w:t>.</w:t>
-      </w:r>
-      <w:r>
-        <w:rPr>
-          <w:rFonts w:eastAsiaTheme="minorEastAsia"/>
-        </w:rPr>
-        <w:t xml:space="preserve"> </w:t>
-      </w:r>
     </w:p>
     <w:p>
       <w:pPr>
@@ -2925,19 +2954,23 @@
           <w:rFonts w:eastAsiaTheme="minorEastAsia"/>
         </w:rPr>
       </w:pPr>
-    </w:p>
-    <w:p>
-      <w:pPr>
-        <w:jc w:val="both"/>
-        <w:rPr>
-          <w:rFonts w:eastAsiaTheme="minorEastAsia"/>
-        </w:rPr>
-      </w:pPr>
-      <w:r>
-        <w:rPr>
-          <w:rFonts w:eastAsiaTheme="minorEastAsia"/>
-        </w:rPr>
-        <w:t xml:space="preserve">Morton Ordering shows a noticeable perfomance gain over Row-Major Ordering (7% to 26%). </w:t>
+      <w:r>
+        <w:rPr>
+          <w:rFonts w:eastAsiaTheme="minorEastAsia"/>
+        </w:rPr>
+        <w:t>Morton Ordering shows a noticeable perfo</w:t>
+      </w:r>
+      <w:r>
+        <w:rPr>
+          <w:rFonts w:eastAsiaTheme="minorEastAsia"/>
+        </w:rPr>
+        <w:t>r</w:t>
+      </w:r>
+      <w:r>
+        <w:rPr>
+          <w:rFonts w:eastAsiaTheme="minorEastAsia"/>
+        </w:rPr>
+        <w:t xml:space="preserve">mance gain over Row-Major Ordering (7% to 26%). </w:t>
       </w:r>
       <w:r>
         <w:rPr>
@@ -3037,48 +3070,635 @@
       <w:r>
         <w:t xml:space="preserve">Figure </w:t>
       </w:r>
+      <w:fldSimple w:instr=" SEQ Figure \* ARABIC ">
+        <w:r>
+          <w:rPr>
+            <w:noProof/>
+          </w:rPr>
+          <w:t>4</w:t>
+        </w:r>
+      </w:fldSimple>
+      <w:bookmarkEnd w:id="3"/>
+      <w:r>
+        <w:t>: Morton Order</w:t>
+      </w:r>
+      <w:r>
+        <w:t>ing</w:t>
+      </w:r>
+      <w:r>
+        <w:t xml:space="preserve"> vs Row</w:t>
+      </w:r>
+      <w:r>
+        <w:t>-</w:t>
+      </w:r>
+      <w:r>
+        <w:t>Major Order</w:t>
+      </w:r>
+      <w:r>
+        <w:t>ing</w:t>
+      </w:r>
+      <w:r>
+        <w:t xml:space="preserve"> Runtime Comparison </w:t>
+      </w:r>
+    </w:p>
+    <w:p/>
+    <w:p>
+      <w:pPr>
+        <w:pStyle w:val="Heading3"/>
+      </w:pPr>
+      <w:r>
+        <w:t>Conventional Matrix Multiplication Optimization</w:t>
+      </w:r>
+    </w:p>
+    <w:p>
+      <w:pPr>
+        <w:jc w:val="both"/>
+        <w:rPr>
+          <w:rFonts w:eastAsiaTheme="minorEastAsia"/>
+        </w:rPr>
+      </w:pPr>
+      <w:r>
+        <w:t xml:space="preserve">In order to multiply two matrices that are Morton-ordered, the following procedure is used where </w:t>
+      </w:r>
+      <m:oMath>
+        <m:r>
+          <w:rPr>
+            <w:rFonts w:ascii="Cambria Math" w:hAnsi="Cambria Math"/>
+          </w:rPr>
+          <m:t>a</m:t>
+        </m:r>
+      </m:oMath>
+      <w:r>
+        <w:rPr>
+          <w:rFonts w:eastAsiaTheme="minorEastAsia"/>
+        </w:rPr>
+        <w:t xml:space="preserve"> and </w:t>
+      </w:r>
+      <m:oMath>
+        <m:r>
+          <w:rPr>
+            <w:rFonts w:ascii="Cambria Math" w:eastAsiaTheme="minorEastAsia" w:hAnsi="Cambria Math"/>
+          </w:rPr>
+          <m:t>b</m:t>
+        </m:r>
+      </m:oMath>
+      <w:r>
+        <w:rPr>
+          <w:rFonts w:eastAsiaTheme="minorEastAsia"/>
+        </w:rPr>
+        <w:t xml:space="preserve"> are the matrices to be multiplied, </w:t>
+      </w:r>
+      <m:oMath>
+        <m:r>
+          <w:rPr>
+            <w:rFonts w:ascii="Cambria Math" w:hAnsi="Cambria Math"/>
+          </w:rPr>
+          <m:t>c</m:t>
+        </m:r>
+      </m:oMath>
+      <w:r>
+        <w:rPr>
+          <w:rFonts w:eastAsiaTheme="minorEastAsia"/>
+        </w:rPr>
+        <w:t xml:space="preserve"> is the resultant matrix that is initially filled with zeros, </w:t>
+      </w:r>
+      <m:oMath>
+        <m:r>
+          <w:rPr>
+            <w:rFonts w:ascii="Cambria Math" w:eastAsiaTheme="minorEastAsia" w:hAnsi="Cambria Math"/>
+          </w:rPr>
+          <m:t>m</m:t>
+        </m:r>
+      </m:oMath>
+      <w:r>
+        <w:rPr>
+          <w:rFonts w:eastAsiaTheme="minorEastAsia"/>
+        </w:rPr>
+        <w:t xml:space="preserve"> is the size of the matrix, and </w:t>
+      </w:r>
+      <m:oMath>
+        <m:r>
+          <w:rPr>
+            <w:rFonts w:ascii="Cambria Math" w:eastAsiaTheme="minorEastAsia" w:hAnsi="Cambria Math"/>
+          </w:rPr>
+          <m:t>idx</m:t>
+        </m:r>
+      </m:oMath>
+      <w:r>
+        <w:rPr>
+          <w:rFonts w:eastAsiaTheme="minorEastAsia"/>
+        </w:rPr>
+        <w:t xml:space="preserve"> is the current in</w:t>
+      </w:r>
+      <w:proofErr w:type="spellStart"/>
+      <w:r>
+        <w:rPr>
+          <w:rFonts w:eastAsiaTheme="minorEastAsia"/>
+        </w:rPr>
+        <w:t>dex</w:t>
+      </w:r>
+      <w:proofErr w:type="spellEnd"/>
+      <w:r>
+        <w:rPr>
+          <w:rFonts w:eastAsiaTheme="minorEastAsia"/>
+        </w:rPr>
+        <w:t xml:space="preserve"> of </w:t>
+      </w:r>
+      <m:oMath>
+        <m:r>
+          <w:rPr>
+            <w:rFonts w:ascii="Cambria Math" w:eastAsiaTheme="minorEastAsia" w:hAnsi="Cambria Math"/>
+          </w:rPr>
+          <m:t>c</m:t>
+        </m:r>
+      </m:oMath>
+      <w:r>
+        <w:rPr>
+          <w:rFonts w:eastAsiaTheme="minorEastAsia"/>
+        </w:rPr>
+        <w:t xml:space="preserve"> that will be populated. Since this </w:t>
+      </w:r>
+      <w:r>
+        <w:rPr>
+          <w:rFonts w:eastAsiaTheme="minorEastAsia"/>
+        </w:rPr>
+        <w:t>function</w:t>
+      </w:r>
+      <w:r>
+        <w:rPr>
+          <w:rFonts w:eastAsiaTheme="minorEastAsia"/>
+        </w:rPr>
+        <w:t xml:space="preserve"> is </w:t>
+      </w:r>
+      <w:r>
+        <w:rPr>
+          <w:rFonts w:eastAsiaTheme="minorEastAsia"/>
+        </w:rPr>
+        <w:t xml:space="preserve">part of a recursive function </w:t>
+      </w:r>
+      <m:oMath>
+        <m:r>
+          <w:rPr>
+            <w:rFonts w:ascii="Cambria Math" w:eastAsiaTheme="minorEastAsia" w:hAnsi="Cambria Math"/>
+          </w:rPr>
+          <m:t>idx</m:t>
+        </m:r>
+      </m:oMath>
+      <w:r>
+        <w:rPr>
+          <w:rFonts w:eastAsiaTheme="minorEastAsia"/>
+        </w:rPr>
+        <w:t xml:space="preserve"> is used as an input. As you can see in the for loop of lines 3-8, the procedure accesses </w:t>
+      </w:r>
+      <m:oMath>
+        <m:r>
+          <w:rPr>
+            <w:rFonts w:ascii="Cambria Math" w:eastAsiaTheme="minorEastAsia" w:hAnsi="Cambria Math"/>
+          </w:rPr>
+          <m:t>a[i*m+k]</m:t>
+        </m:r>
+      </m:oMath>
+      <w:r>
+        <w:rPr>
+          <w:rFonts w:eastAsiaTheme="minorEastAsia"/>
+        </w:rPr>
+        <w:t xml:space="preserve"> </w:t>
+      </w:r>
+      <w:r>
+        <w:rPr>
+          <w:rFonts w:eastAsiaTheme="minorEastAsia"/>
+        </w:rPr>
+        <w:t xml:space="preserve">over and over again and performs a computation to find the index of </w:t>
+      </w:r>
+      <m:oMath>
+        <m:r>
+          <w:rPr>
+            <w:rFonts w:ascii="Cambria Math" w:eastAsiaTheme="minorEastAsia" w:hAnsi="Cambria Math"/>
+          </w:rPr>
+          <m:t>a</m:t>
+        </m:r>
+      </m:oMath>
+      <w:r>
+        <w:rPr>
+          <w:rFonts w:eastAsiaTheme="minorEastAsia"/>
+        </w:rPr>
+        <w:t>.</w:t>
+      </w:r>
+      <w:r>
+        <w:rPr>
+          <w:rFonts w:eastAsiaTheme="minorEastAsia"/>
+        </w:rPr>
+        <w:t xml:space="preserve"> Furthermore, due to Morton ordering, the procedure jumps between contiguous blocks of memory which slows down the process.</w:t>
+      </w:r>
+      <w:r>
+        <w:rPr>
+          <w:rFonts w:eastAsiaTheme="minorEastAsia"/>
+        </w:rPr>
+        <w:t xml:space="preserve"> </w:t>
+      </w:r>
+    </w:p>
+    <w:p>
+      <w:pPr>
+        <w:rPr>
+          <w:rFonts w:eastAsiaTheme="minorEastAsia"/>
+        </w:rPr>
+      </w:pPr>
+    </w:p>
+    <w:p>
+      <w:r>
+        <w:rPr>
+          <w:rFonts w:eastAsiaTheme="minorEastAsia"/>
+          <w:noProof/>
+        </w:rPr>
+        <w:drawing>
+          <wp:inline distT="0" distB="0" distL="0" distR="0" wp14:anchorId="19C28148" wp14:editId="1E1F2251">
+            <wp:extent cx="5943600" cy="1735455"/>
+            <wp:effectExtent l="0" t="0" r="0" b="4445"/>
+            <wp:docPr id="8" name="Picture 8"/>
+            <wp:cNvGraphicFramePr>
+              <a:graphicFrameLocks xmlns:a="http://schemas.openxmlformats.org/drawingml/2006/main" noChangeAspect="1"/>
+            </wp:cNvGraphicFramePr>
+            <a:graphic xmlns:a="http://schemas.openxmlformats.org/drawingml/2006/main">
+              <a:graphicData uri="http://schemas.openxmlformats.org/drawingml/2006/picture">
+                <pic:pic xmlns:pic="http://schemas.openxmlformats.org/drawingml/2006/picture">
+                  <pic:nvPicPr>
+                    <pic:cNvPr id="8" name="Picture 8"/>
+                    <pic:cNvPicPr/>
+                  </pic:nvPicPr>
+                  <pic:blipFill>
+                    <a:blip r:embed="rId12">
+                      <a:extLst>
+                        <a:ext uri="{28A0092B-C50C-407E-A947-70E740481C1C}">
+                          <a14:useLocalDpi xmlns:a14="http://schemas.microsoft.com/office/drawing/2010/main" val="0"/>
+                        </a:ext>
+                      </a:extLst>
+                    </a:blip>
+                    <a:stretch>
+                      <a:fillRect/>
+                    </a:stretch>
+                  </pic:blipFill>
+                  <pic:spPr>
+                    <a:xfrm>
+                      <a:off x="0" y="0"/>
+                      <a:ext cx="5943600" cy="1735455"/>
+                    </a:xfrm>
+                    <a:prstGeom prst="rect">
+                      <a:avLst/>
+                    </a:prstGeom>
+                  </pic:spPr>
+                </pic:pic>
+              </a:graphicData>
+            </a:graphic>
+          </wp:inline>
+        </w:drawing>
+      </w:r>
+      <w:r>
+        <w:rPr>
+          <w:rFonts w:eastAsiaTheme="minorEastAsia"/>
+        </w:rPr>
+        <w:t xml:space="preserve">  </w:t>
+      </w:r>
+    </w:p>
+    <w:p/>
+    <w:p>
+      <w:pPr>
+        <w:jc w:val="both"/>
+        <w:rPr>
+          <w:rFonts w:eastAsiaTheme="minorEastAsia"/>
+        </w:rPr>
+      </w:pPr>
+      <w:r>
+        <w:t xml:space="preserve">To optimize this procedure, the frequently accessed elements of </w:t>
+      </w:r>
+      <m:oMath>
+        <m:r>
+          <w:rPr>
+            <w:rFonts w:ascii="Cambria Math" w:eastAsiaTheme="minorEastAsia" w:hAnsi="Cambria Math"/>
+          </w:rPr>
+          <m:t>a</m:t>
+        </m:r>
+      </m:oMath>
+      <w:r>
+        <w:rPr>
+          <w:rFonts w:eastAsiaTheme="minorEastAsia"/>
+        </w:rPr>
+        <w:t xml:space="preserve"> are stored in a temporary array as shown in line 3 of the following procedure. Then</w:t>
+      </w:r>
+      <w:r>
+        <w:rPr>
+          <w:rFonts w:eastAsiaTheme="minorEastAsia"/>
+        </w:rPr>
+        <w:t>,</w:t>
+      </w:r>
+      <w:r>
+        <w:rPr>
+          <w:rFonts w:eastAsiaTheme="minorEastAsia"/>
+        </w:rPr>
+        <w:t xml:space="preserve"> in line 7</w:t>
+      </w:r>
+      <w:r>
+        <w:rPr>
+          <w:rFonts w:eastAsiaTheme="minorEastAsia"/>
+        </w:rPr>
+        <w:t>,</w:t>
+      </w:r>
+      <w:r>
+        <w:rPr>
+          <w:rFonts w:eastAsiaTheme="minorEastAsia"/>
+        </w:rPr>
+        <w:t xml:space="preserve"> </w:t>
+      </w:r>
+      <m:oMath>
+        <m:r>
+          <w:rPr>
+            <w:rFonts w:ascii="Cambria Math" w:eastAsiaTheme="minorEastAsia" w:hAnsi="Cambria Math"/>
+          </w:rPr>
+          <m:t>temp[k]</m:t>
+        </m:r>
+      </m:oMath>
+      <w:r>
+        <w:rPr>
+          <w:rFonts w:eastAsiaTheme="minorEastAsia"/>
+        </w:rPr>
+        <w:t xml:space="preserve"> is used to access the relevant element of </w:t>
+      </w:r>
+      <m:oMath>
+        <m:r>
+          <w:rPr>
+            <w:rFonts w:ascii="Cambria Math" w:eastAsiaTheme="minorEastAsia" w:hAnsi="Cambria Math"/>
+          </w:rPr>
+          <m:t>a</m:t>
+        </m:r>
+      </m:oMath>
+      <w:r>
+        <w:rPr>
+          <w:rFonts w:eastAsiaTheme="minorEastAsia"/>
+        </w:rPr>
+        <w:t xml:space="preserve">. </w:t>
+      </w:r>
+      <w:r>
+        <w:rPr>
+          <w:rFonts w:eastAsiaTheme="minorEastAsia"/>
+        </w:rPr>
+        <w:t xml:space="preserve">Since </w:t>
+      </w:r>
+      <m:oMath>
+        <m:r>
+          <w:rPr>
+            <w:rFonts w:ascii="Cambria Math" w:eastAsiaTheme="minorEastAsia" w:hAnsi="Cambria Math"/>
+          </w:rPr>
+          <m:t>temp</m:t>
+        </m:r>
+      </m:oMath>
+      <w:r>
+        <w:rPr>
+          <w:rFonts w:eastAsiaTheme="minorEastAsia"/>
+        </w:rPr>
+        <w:t xml:space="preserve"> is a much smaller array</w:t>
+      </w:r>
+      <w:r>
+        <w:rPr>
+          <w:rFonts w:eastAsiaTheme="minorEastAsia"/>
+        </w:rPr>
+        <w:t xml:space="preserve"> it will give better cache performance since there is index locality</w:t>
+      </w:r>
+      <w:r>
+        <w:rPr>
+          <w:rFonts w:eastAsiaTheme="minorEastAsia"/>
+        </w:rPr>
+        <w:t xml:space="preserve"> and there is no computation involved to find the index</w:t>
+      </w:r>
+      <w:r>
+        <w:rPr>
+          <w:rFonts w:eastAsiaTheme="minorEastAsia"/>
+        </w:rPr>
+        <w:t>.</w:t>
+      </w:r>
+    </w:p>
+    <w:p>
+      <w:pPr>
+        <w:rPr>
+          <w:rFonts w:eastAsiaTheme="minorEastAsia"/>
+        </w:rPr>
+      </w:pPr>
+    </w:p>
+    <w:p>
+      <w:r>
+        <w:rPr>
+          <w:noProof/>
+        </w:rPr>
+        <w:drawing>
+          <wp:inline distT="0" distB="0" distL="0" distR="0" wp14:anchorId="5FA5BAA7" wp14:editId="6712785A">
+            <wp:extent cx="5943600" cy="1880235"/>
+            <wp:effectExtent l="0" t="0" r="0" b="0"/>
+            <wp:docPr id="9" name="Picture 9"/>
+            <wp:cNvGraphicFramePr>
+              <a:graphicFrameLocks xmlns:a="http://schemas.openxmlformats.org/drawingml/2006/main" noChangeAspect="1"/>
+            </wp:cNvGraphicFramePr>
+            <a:graphic xmlns:a="http://schemas.openxmlformats.org/drawingml/2006/main">
+              <a:graphicData uri="http://schemas.openxmlformats.org/drawingml/2006/picture">
+                <pic:pic xmlns:pic="http://schemas.openxmlformats.org/drawingml/2006/picture">
+                  <pic:nvPicPr>
+                    <pic:cNvPr id="9" name="Picture 9"/>
+                    <pic:cNvPicPr/>
+                  </pic:nvPicPr>
+                  <pic:blipFill>
+                    <a:blip r:embed="rId13">
+                      <a:extLst>
+                        <a:ext uri="{28A0092B-C50C-407E-A947-70E740481C1C}">
+                          <a14:useLocalDpi xmlns:a14="http://schemas.microsoft.com/office/drawing/2010/main" val="0"/>
+                        </a:ext>
+                      </a:extLst>
+                    </a:blip>
+                    <a:stretch>
+                      <a:fillRect/>
+                    </a:stretch>
+                  </pic:blipFill>
+                  <pic:spPr>
+                    <a:xfrm>
+                      <a:off x="0" y="0"/>
+                      <a:ext cx="5943600" cy="1880235"/>
+                    </a:xfrm>
+                    <a:prstGeom prst="rect">
+                      <a:avLst/>
+                    </a:prstGeom>
+                  </pic:spPr>
+                </pic:pic>
+              </a:graphicData>
+            </a:graphic>
+          </wp:inline>
+        </w:drawing>
+      </w:r>
+    </w:p>
+    <w:p/>
+    <w:p>
+      <w:pPr>
+        <w:jc w:val="both"/>
+      </w:pPr>
+      <w:r>
+        <w:t>Several trials have been conducted to compare the runtimes of these two procedures. Matrices of size</w:t>
+      </w:r>
+      <w:r>
+        <w:t>s from</w:t>
+      </w:r>
+      <w:r>
+        <w:t xml:space="preserve"> </w:t>
+      </w:r>
+      <m:oMath>
+        <m:r>
+          <w:rPr>
+            <w:rFonts w:ascii="Cambria Math" w:hAnsi="Cambria Math"/>
+          </w:rPr>
+          <m:t>500×500</m:t>
+        </m:r>
+      </m:oMath>
+      <w:r>
+        <w:t xml:space="preserve"> up to </w:t>
+      </w:r>
+      <m:oMath>
+        <m:r>
+          <w:rPr>
+            <w:rFonts w:ascii="Cambria Math" w:hAnsi="Cambria Math"/>
+          </w:rPr>
+          <m:t>20</m:t>
+        </m:r>
+        <m:r>
+          <w:rPr>
+            <w:rFonts w:ascii="Cambria Math" w:hAnsi="Cambria Math"/>
+          </w:rPr>
+          <m:t>00×</m:t>
+        </m:r>
+        <m:r>
+          <w:rPr>
+            <w:rFonts w:ascii="Cambria Math" w:hAnsi="Cambria Math"/>
+          </w:rPr>
+          <m:t>20</m:t>
+        </m:r>
+        <m:r>
+          <w:rPr>
+            <w:rFonts w:ascii="Cambria Math" w:hAnsi="Cambria Math"/>
+          </w:rPr>
+          <m:t>0</m:t>
+        </m:r>
+        <m:r>
+          <w:rPr>
+            <w:rFonts w:ascii="Cambria Math" w:hAnsi="Cambria Math"/>
+          </w:rPr>
+          <m:t>0</m:t>
+        </m:r>
+      </m:oMath>
+      <w:r>
+        <w:rPr>
+          <w:rFonts w:eastAsiaTheme="minorEastAsia"/>
+        </w:rPr>
+        <w:t xml:space="preserve"> are used and t</w:t>
+      </w:r>
+      <w:r>
+        <w:t xml:space="preserve">he results are </w:t>
+      </w:r>
+      <w:r>
+        <w:t>given</w:t>
+      </w:r>
+      <w:r>
+        <w:t xml:space="preserve"> in </w:t>
+      </w:r>
       <w:r>
         <w:fldChar w:fldCharType="begin"/>
       </w:r>
       <w:r>
-        <w:instrText xml:space="preserve"> SEQ Figure \* ARABIC </w:instrText>
+        <w:instrText xml:space="preserve"> REF _Ref99554877 \h </w:instrText>
       </w:r>
       <w:r>
         <w:fldChar w:fldCharType="separate"/>
       </w:r>
       <w:r>
+        <w:t xml:space="preserve">Figure </w:t>
+      </w:r>
+      <w:r>
         <w:rPr>
           <w:noProof/>
         </w:rPr>
-        <w:t>4</w:t>
-      </w:r>
+        <w:t>5</w:t>
+      </w:r>
+      <w:r>
+        <w:fldChar w:fldCharType="end"/>
+      </w:r>
+      <w:r>
+        <w:t>. It is observed that the optimized procedure runs 21% to 24% faster than the non-optimized procedure.</w:t>
+      </w:r>
+    </w:p>
+    <w:p/>
+    <w:p>
+      <w:pPr>
+        <w:keepNext/>
+      </w:pPr>
       <w:r>
         <w:rPr>
           <w:noProof/>
         </w:rPr>
-        <w:fldChar w:fldCharType="end"/>
-      </w:r>
-      <w:bookmarkEnd w:id="3"/>
-      <w:r>
-        <w:t>: Morton Order</w:t>
-      </w:r>
-      <w:r>
-        <w:t>ing</w:t>
-      </w:r>
-      <w:r>
-        <w:t xml:space="preserve"> vs Row</w:t>
-      </w:r>
-      <w:r>
-        <w:t>-</w:t>
-      </w:r>
-      <w:r>
-        <w:t>Major Order</w:t>
-      </w:r>
-      <w:r>
-        <w:t>ing</w:t>
-      </w:r>
-      <w:r>
-        <w:t xml:space="preserve"> Runtime Comparison </w:t>
+        <w:drawing>
+          <wp:inline distT="0" distB="0" distL="0" distR="0" wp14:anchorId="604C1896" wp14:editId="79F15755">
+            <wp:extent cx="5943600" cy="2849245"/>
+            <wp:effectExtent l="0" t="0" r="0" b="0"/>
+            <wp:docPr id="10" name="Picture 10"/>
+            <wp:cNvGraphicFramePr>
+              <a:graphicFrameLocks xmlns:a="http://schemas.openxmlformats.org/drawingml/2006/main" noChangeAspect="1"/>
+            </wp:cNvGraphicFramePr>
+            <a:graphic xmlns:a="http://schemas.openxmlformats.org/drawingml/2006/main">
+              <a:graphicData uri="http://schemas.openxmlformats.org/drawingml/2006/picture">
+                <pic:pic xmlns:pic="http://schemas.openxmlformats.org/drawingml/2006/picture">
+                  <pic:nvPicPr>
+                    <pic:cNvPr id="10" name="Picture 10"/>
+                    <pic:cNvPicPr/>
+                  </pic:nvPicPr>
+                  <pic:blipFill>
+                    <a:blip r:embed="rId14">
+                      <a:extLst>
+                        <a:ext uri="{28A0092B-C50C-407E-A947-70E740481C1C}">
+                          <a14:useLocalDpi xmlns:a14="http://schemas.microsoft.com/office/drawing/2010/main" val="0"/>
+                        </a:ext>
+                      </a:extLst>
+                    </a:blip>
+                    <a:stretch>
+                      <a:fillRect/>
+                    </a:stretch>
+                  </pic:blipFill>
+                  <pic:spPr>
+                    <a:xfrm>
+                      <a:off x="0" y="0"/>
+                      <a:ext cx="5943600" cy="2849245"/>
+                    </a:xfrm>
+                    <a:prstGeom prst="rect">
+                      <a:avLst/>
+                    </a:prstGeom>
+                  </pic:spPr>
+                </pic:pic>
+              </a:graphicData>
+            </a:graphic>
+          </wp:inline>
+        </w:drawing>
+      </w:r>
+    </w:p>
+    <w:p>
+      <w:pPr>
+        <w:pStyle w:val="Caption"/>
+        <w:jc w:val="center"/>
+      </w:pPr>
+      <w:bookmarkStart w:id="4" w:name="_Ref99554877"/>
+      <w:r>
+        <w:t xml:space="preserve">Figure </w:t>
+      </w:r>
+      <w:fldSimple w:instr=" SEQ Figure \* ARABIC ">
+        <w:r>
+          <w:rPr>
+            <w:noProof/>
+          </w:rPr>
+          <w:t>5</w:t>
+        </w:r>
+      </w:fldSimple>
+      <w:bookmarkEnd w:id="4"/>
+      <w:r>
+        <w:t>: Optimized vs Non-optimized Conventional Matrix Multiplication</w:t>
       </w:r>
     </w:p>
     <w:p/>
@@ -3087,15 +3707,6 @@
         <w:pStyle w:val="Heading3"/>
       </w:pPr>
       <w:r>
-        <w:t>Conventional Matrix Multiplication Optimization</w:t>
-      </w:r>
-    </w:p>
-    <w:p/>
-    <w:p>
-      <w:pPr>
-        <w:pStyle w:val="Heading3"/>
-      </w:pPr>
-      <w:r>
         <w:t>Padding</w:t>
       </w:r>
     </w:p>
@@ -3149,7 +3760,21 @@
         <w:rPr>
           <w:rFonts w:eastAsiaTheme="minorEastAsia"/>
         </w:rPr>
-        <w:t xml:space="preserve"> must be divisible by 2. The obvious method to resolve this issue would be to pad the original matrix to the next power of two with zero rows and </w:t>
+        <w:t xml:space="preserve"> must be divisible by 2. The obvious method to resolve this issue would be to pad the original matrix to the next power of two with zero ro</w:t>
+      </w:r>
+      <w:proofErr w:type="spellStart"/>
+      <w:r>
+        <w:rPr>
+          <w:rFonts w:eastAsiaTheme="minorEastAsia"/>
+        </w:rPr>
+        <w:t>ws</w:t>
+      </w:r>
+      <w:proofErr w:type="spellEnd"/>
+      <w:r>
+        <w:rPr>
+          <w:rFonts w:eastAsiaTheme="minorEastAsia"/>
+        </w:rPr>
+        <w:t xml:space="preserve"> and </w:t>
       </w:r>
       <w:r>
         <w:rPr>
@@ -3170,7 +3795,15 @@
         <w:t xml:space="preserve">However, this would be an expensive </w:t>
       </w:r>
       <w:r>
-        <w:t xml:space="preserve">approach because we would have to almost double the size of the original matrix if its size is just over a power of 2 (i.e </w:t>
+        <w:t>approach because we would have to almost double the size of the original matrix if its size is just over a power of 2 (</w:t>
+      </w:r>
+      <w:proofErr w:type="spellStart"/>
+      <w:r>
+        <w:t>i.e</w:t>
+      </w:r>
+      <w:proofErr w:type="spellEnd"/>
+      <w:r>
+        <w:t xml:space="preserve"> </w:t>
       </w:r>
       <m:oMath>
         <m:r>
@@ -3197,6 +3830,7 @@
         <w:jc w:val="both"/>
       </w:pPr>
       <w:r>
+        <w:lastRenderedPageBreak/>
         <w:t>Instead</w:t>
       </w:r>
       <w:r>
@@ -3232,13 +3866,7 @@
           <w:rPr>
             <w:rFonts w:ascii="Cambria Math" w:hAnsi="Cambria Math"/>
           </w:rPr>
-          <m:t>p=</m:t>
-        </m:r>
-        <m:r>
-          <w:rPr>
-            <w:rFonts w:ascii="Cambria Math" w:hAnsi="Cambria Math"/>
-          </w:rPr>
-          <m:t>n</m:t>
+          <m:t>p=n</m:t>
         </m:r>
       </m:oMath>
       <w:r>
@@ -3352,13 +3980,7 @@
           <w:rPr>
             <w:rFonts w:ascii="Cambria Math" w:eastAsiaTheme="minorEastAsia" w:hAnsi="Cambria Math"/>
           </w:rPr>
-          <m:t>≥</m:t>
-        </m:r>
-        <m:r>
-          <w:rPr>
-            <w:rFonts w:ascii="Cambria Math" w:eastAsiaTheme="minorEastAsia" w:hAnsi="Cambria Math"/>
-          </w:rPr>
-          <m:t>n</m:t>
+          <m:t>≥n</m:t>
         </m:r>
       </m:oMath>
       <w:r>
@@ -3384,26 +4006,14 @@
         <w:rPr>
           <w:rFonts w:eastAsiaTheme="minorEastAsia"/>
         </w:rPr>
-        <w:t>zero rows and zero columns</w:t>
-      </w:r>
-      <w:r>
-        <w:rPr>
-          <w:rFonts w:eastAsiaTheme="minorEastAsia"/>
-        </w:rPr>
-        <w:t xml:space="preserve"> until we obtain a matrix of size </w:t>
+        <w:t xml:space="preserve">zero rows and zero columns until we obtain a matrix of size </w:t>
       </w:r>
       <m:oMath>
         <m:r>
           <w:rPr>
             <w:rFonts w:ascii="Cambria Math" w:hAnsi="Cambria Math"/>
           </w:rPr>
-          <m:t>p</m:t>
-        </m:r>
-        <m:r>
-          <w:rPr>
-            <w:rFonts w:ascii="Cambria Math" w:hAnsi="Cambria Math"/>
-          </w:rPr>
-          <m:t xml:space="preserve"> ×p</m:t>
+          <m:t>p ×p</m:t>
         </m:r>
       </m:oMath>
       <w:r>
@@ -3439,29 +4049,60 @@
         </w:rPr>
       </w:pPr>
       <w:r>
-        <w:lastRenderedPageBreak/>
-        <w:t xml:space="preserve">For example, when </w:t>
+        <w:t xml:space="preserve">For example, </w:t>
+      </w:r>
+      <w:r>
+        <w:t>assume</w:t>
+      </w:r>
+      <w:r>
+        <w:t xml:space="preserve"> </w:t>
       </w:r>
       <m:oMath>
         <m:r>
           <w:rPr>
             <w:rFonts w:ascii="Cambria Math" w:eastAsiaTheme="minorEastAsia" w:hAnsi="Cambria Math"/>
           </w:rPr>
-          <m:t>n</m:t>
-        </m:r>
-        <m:r>
-          <w:rPr>
-            <w:rFonts w:ascii="Cambria Math" w:eastAsiaTheme="minorEastAsia" w:hAnsi="Cambria Math"/>
-          </w:rPr>
-          <m:t>=1025</m:t>
-        </m:r>
-      </m:oMath>
-      <w:r>
-        <w:rPr>
-          <w:rFonts w:eastAsiaTheme="minorEastAsia"/>
-        </w:rPr>
-        <w:t xml:space="preserve"> and the cross-over point is 37, we would first find the size of the base case as follows:</w:t>
-      </w:r>
+          <m:t>n=1025</m:t>
+        </m:r>
+      </m:oMath>
+      <w:r>
+        <w:rPr>
+          <w:rFonts w:eastAsiaTheme="minorEastAsia"/>
+        </w:rPr>
+        <w:t xml:space="preserve"> and the cross-over point is 37</w:t>
+      </w:r>
+      <w:r>
+        <w:rPr>
+          <w:rFonts w:eastAsiaTheme="minorEastAsia"/>
+        </w:rPr>
+        <w:t>.</w:t>
+      </w:r>
+      <w:r>
+        <w:rPr>
+          <w:rFonts w:eastAsiaTheme="minorEastAsia"/>
+        </w:rPr>
+        <w:t xml:space="preserve"> </w:t>
+      </w:r>
+      <w:r>
+        <w:rPr>
+          <w:rFonts w:eastAsiaTheme="minorEastAsia"/>
+        </w:rPr>
+        <w:t>W</w:t>
+      </w:r>
+      <w:r>
+        <w:rPr>
+          <w:rFonts w:eastAsiaTheme="minorEastAsia"/>
+        </w:rPr>
+        <w:t>e find the size of the base case as follows:</w:t>
+      </w:r>
+    </w:p>
+    <w:p>
+      <w:pPr>
+        <w:jc w:val="both"/>
+        <w:rPr>
+          <w:rFonts w:eastAsiaTheme="minorEastAsia"/>
+        </w:rPr>
+      </w:pPr>
     </w:p>
     <w:p>
       <w:pPr>
@@ -3527,13 +4168,7 @@
               <w:rPr>
                 <w:rFonts w:ascii="Cambria Math" w:eastAsiaTheme="minorEastAsia" w:hAnsi="Cambria Math"/>
               </w:rPr>
-              <m:t>513</m:t>
-            </m:r>
-            <m:r>
-              <w:rPr>
-                <w:rFonts w:ascii="Cambria Math" w:eastAsiaTheme="minorEastAsia" w:hAnsi="Cambria Math"/>
-              </w:rPr>
-              <m:t>/2</m:t>
+              <m:t>513/2</m:t>
             </m:r>
           </m:e>
         </m:d>
@@ -3541,13 +4176,7 @@
           <w:rPr>
             <w:rFonts w:ascii="Cambria Math" w:eastAsiaTheme="minorEastAsia" w:hAnsi="Cambria Math"/>
           </w:rPr>
-          <m:t>=</m:t>
-        </m:r>
-        <m:r>
-          <w:rPr>
-            <w:rFonts w:ascii="Cambria Math" w:eastAsiaTheme="minorEastAsia" w:hAnsi="Cambria Math"/>
-          </w:rPr>
-          <m:t xml:space="preserve">257 </m:t>
+          <m:t xml:space="preserve">=257 </m:t>
         </m:r>
       </m:oMath>
       <w:r>
@@ -3579,13 +4208,7 @@
               <w:rPr>
                 <w:rFonts w:ascii="Cambria Math" w:eastAsiaTheme="minorEastAsia" w:hAnsi="Cambria Math"/>
               </w:rPr>
-              <m:t>257</m:t>
-            </m:r>
-            <m:r>
-              <w:rPr>
-                <w:rFonts w:ascii="Cambria Math" w:eastAsiaTheme="minorEastAsia" w:hAnsi="Cambria Math"/>
-              </w:rPr>
-              <m:t>/2</m:t>
+              <m:t>257/2</m:t>
             </m:r>
           </m:e>
         </m:d>
@@ -3593,13 +4216,7 @@
           <w:rPr>
             <w:rFonts w:ascii="Cambria Math" w:eastAsiaTheme="minorEastAsia" w:hAnsi="Cambria Math"/>
           </w:rPr>
-          <m:t>=</m:t>
-        </m:r>
-        <m:r>
-          <w:rPr>
-            <w:rFonts w:ascii="Cambria Math" w:eastAsiaTheme="minorEastAsia" w:hAnsi="Cambria Math"/>
-          </w:rPr>
-          <m:t>129</m:t>
+          <m:t>=129</m:t>
         </m:r>
       </m:oMath>
       <w:r>
@@ -3637,13 +4254,7 @@
               <w:rPr>
                 <w:rFonts w:ascii="Cambria Math" w:eastAsiaTheme="minorEastAsia" w:hAnsi="Cambria Math"/>
               </w:rPr>
-              <m:t>129</m:t>
-            </m:r>
-            <m:r>
-              <w:rPr>
-                <w:rFonts w:ascii="Cambria Math" w:eastAsiaTheme="minorEastAsia" w:hAnsi="Cambria Math"/>
-              </w:rPr>
-              <m:t>/2</m:t>
+              <m:t>129/2</m:t>
             </m:r>
           </m:e>
         </m:d>
@@ -3651,13 +4262,7 @@
           <w:rPr>
             <w:rFonts w:ascii="Cambria Math" w:eastAsiaTheme="minorEastAsia" w:hAnsi="Cambria Math"/>
           </w:rPr>
-          <m:t>=</m:t>
-        </m:r>
-        <m:r>
-          <w:rPr>
-            <w:rFonts w:ascii="Cambria Math" w:eastAsiaTheme="minorEastAsia" w:hAnsi="Cambria Math"/>
-          </w:rPr>
-          <m:t>65</m:t>
+          <m:t>=65</m:t>
         </m:r>
       </m:oMath>
       <w:r>
@@ -3695,13 +4300,7 @@
               <w:rPr>
                 <w:rFonts w:ascii="Cambria Math" w:eastAsiaTheme="minorEastAsia" w:hAnsi="Cambria Math"/>
               </w:rPr>
-              <m:t>65</m:t>
-            </m:r>
-            <m:r>
-              <w:rPr>
-                <w:rFonts w:ascii="Cambria Math" w:eastAsiaTheme="minorEastAsia" w:hAnsi="Cambria Math"/>
-              </w:rPr>
-              <m:t>/2</m:t>
+              <m:t>65/2</m:t>
             </m:r>
           </m:e>
         </m:d>
@@ -3709,85 +4308,247 @@
           <w:rPr>
             <w:rFonts w:ascii="Cambria Math" w:eastAsiaTheme="minorEastAsia" w:hAnsi="Cambria Math"/>
           </w:rPr>
-          <m:t>=</m:t>
-        </m:r>
+          <m:t>=33</m:t>
+        </m:r>
+      </m:oMath>
+    </w:p>
+    <w:p>
+      <w:pPr>
+        <w:jc w:val="both"/>
+        <w:rPr>
+          <w:rFonts w:eastAsiaTheme="minorEastAsia"/>
+        </w:rPr>
+      </w:pPr>
+    </w:p>
+    <w:p>
+      <w:pPr>
+        <w:jc w:val="both"/>
+      </w:pPr>
+      <w:r>
+        <w:rPr>
+          <w:rFonts w:eastAsiaTheme="minorEastAsia"/>
+        </w:rPr>
+        <w:t xml:space="preserve">Then we repeatedly double this size until we reach or exceed </w:t>
+      </w:r>
+      <m:oMath>
         <m:r>
           <w:rPr>
             <w:rFonts w:ascii="Cambria Math" w:eastAsiaTheme="minorEastAsia" w:hAnsi="Cambria Math"/>
           </w:rPr>
-          <m:t>33</m:t>
-        </m:r>
-      </m:oMath>
+          <m:t>n</m:t>
+        </m:r>
+      </m:oMath>
+      <w:r>
+        <w:rPr>
+          <w:rFonts w:eastAsiaTheme="minorEastAsia"/>
+        </w:rPr>
+        <w:t xml:space="preserve"> to find </w:t>
+      </w:r>
+      <w:r>
+        <w:t>the minimum required matrix size:</w:t>
+      </w:r>
     </w:p>
     <w:p>
       <w:pPr>
         <w:jc w:val="both"/>
-        <w:rPr>
-          <w:rFonts w:eastAsiaTheme="minorEastAsia"/>
-        </w:rPr>
       </w:pPr>
     </w:p>
     <w:p>
       <w:pPr>
         <w:jc w:val="both"/>
-      </w:pPr>
-      <w:r>
-        <w:rPr>
-          <w:rFonts w:eastAsiaTheme="minorEastAsia"/>
-        </w:rPr>
-        <w:t xml:space="preserve">Then we can repeatedly double this size until we reach or exceed </w:t>
-      </w:r>
+        <w:rPr>
+          <w:rFonts w:eastAsiaTheme="minorEastAsia"/>
+        </w:rPr>
+      </w:pPr>
       <m:oMath>
         <m:r>
           <w:rPr>
             <w:rFonts w:ascii="Cambria Math" w:eastAsiaTheme="minorEastAsia" w:hAnsi="Cambria Math"/>
           </w:rPr>
-          <m:t>n</m:t>
-        </m:r>
-      </m:oMath>
-      <w:r>
-        <w:rPr>
-          <w:rFonts w:eastAsiaTheme="minorEastAsia"/>
-        </w:rPr>
-        <w:t xml:space="preserve"> to find </w:t>
-      </w:r>
-      <w:r>
-        <w:t xml:space="preserve">the minimum required </w:t>
-      </w:r>
-      <w:r>
-        <w:t xml:space="preserve">matrix </w:t>
-      </w:r>
-      <w:r>
-        <w:t>size</w:t>
-      </w:r>
-      <w:r>
-        <w:t>:</w:t>
-      </w:r>
+          <m:t>33×2=66</m:t>
+        </m:r>
+      </m:oMath>
+      <w:r>
+        <w:rPr>
+          <w:rFonts w:eastAsiaTheme="minorEastAsia"/>
+        </w:rPr>
+        <w:t xml:space="preserve"> </w:t>
+      </w:r>
+      <w:r>
+        <w:rPr>
+          <w:rFonts w:eastAsiaTheme="minorEastAsia"/>
+        </w:rPr>
+        <w:sym w:font="Wingdings" w:char="F0E0"/>
+      </w:r>
+      <w:r>
+        <w:rPr>
+          <w:rFonts w:eastAsiaTheme="minorEastAsia"/>
+        </w:rPr>
+        <w:t xml:space="preserve"> </w:t>
+      </w:r>
+      <m:oMath>
+        <m:r>
+          <w:rPr>
+            <w:rFonts w:ascii="Cambria Math" w:eastAsiaTheme="minorEastAsia" w:hAnsi="Cambria Math"/>
+          </w:rPr>
+          <m:t>66×2=132</m:t>
+        </m:r>
+      </m:oMath>
+      <w:r>
+        <w:rPr>
+          <w:rFonts w:eastAsiaTheme="minorEastAsia"/>
+        </w:rPr>
+        <w:t xml:space="preserve"> </w:t>
+      </w:r>
+      <w:r>
+        <w:rPr>
+          <w:rFonts w:eastAsiaTheme="minorEastAsia"/>
+        </w:rPr>
+        <w:sym w:font="Wingdings" w:char="F0E0"/>
+      </w:r>
+      <w:r>
+        <w:rPr>
+          <w:rFonts w:eastAsiaTheme="minorEastAsia"/>
+        </w:rPr>
+        <w:t xml:space="preserve"> </w:t>
+      </w:r>
+      <m:oMath>
+        <m:r>
+          <w:rPr>
+            <w:rFonts w:ascii="Cambria Math" w:eastAsiaTheme="minorEastAsia" w:hAnsi="Cambria Math"/>
+          </w:rPr>
+          <m:t>132×2=264</m:t>
+        </m:r>
+      </m:oMath>
+      <w:r>
+        <w:rPr>
+          <w:rFonts w:eastAsiaTheme="minorEastAsia"/>
+        </w:rPr>
+        <w:t xml:space="preserve"> </w:t>
+      </w:r>
+      <w:r>
+        <w:rPr>
+          <w:rFonts w:eastAsiaTheme="minorEastAsia"/>
+        </w:rPr>
+        <w:sym w:font="Wingdings" w:char="F0E0"/>
+      </w:r>
+      <w:r>
+        <w:rPr>
+          <w:rFonts w:eastAsiaTheme="minorEastAsia"/>
+        </w:rPr>
+        <w:t xml:space="preserve"> </w:t>
+      </w:r>
+      <m:oMath>
+        <m:r>
+          <w:rPr>
+            <w:rFonts w:ascii="Cambria Math" w:eastAsiaTheme="minorEastAsia" w:hAnsi="Cambria Math"/>
+          </w:rPr>
+          <m:t>264×2=528</m:t>
+        </m:r>
+      </m:oMath>
+      <w:r>
+        <w:rPr>
+          <w:rFonts w:eastAsiaTheme="minorEastAsia"/>
+        </w:rPr>
+        <w:t xml:space="preserve"> </w:t>
+      </w:r>
+      <w:r>
+        <w:rPr>
+          <w:rFonts w:eastAsiaTheme="minorEastAsia"/>
+        </w:rPr>
+        <w:sym w:font="Wingdings" w:char="F0E0"/>
+      </w:r>
+      <w:r>
+        <w:rPr>
+          <w:rFonts w:eastAsiaTheme="minorEastAsia"/>
+        </w:rPr>
+        <w:t xml:space="preserve"> </w:t>
+      </w:r>
+      <m:oMath>
+        <m:r>
+          <w:rPr>
+            <w:rFonts w:ascii="Cambria Math" w:eastAsiaTheme="minorEastAsia" w:hAnsi="Cambria Math"/>
+          </w:rPr>
+          <m:t>528×2=1056</m:t>
+        </m:r>
+      </m:oMath>
     </w:p>
     <w:p>
       <w:pPr>
         <w:jc w:val="both"/>
-      </w:pPr>
+        <w:rPr>
+          <w:rFonts w:eastAsiaTheme="minorEastAsia"/>
+        </w:rPr>
+      </w:pPr>
+    </w:p>
+    <w:p>
+      <w:pPr>
+        <w:jc w:val="both"/>
+      </w:pPr>
+      <w:r>
+        <w:rPr>
+          <w:rFonts w:eastAsiaTheme="minorEastAsia"/>
+        </w:rPr>
+        <w:t xml:space="preserve">Finally, we pad our original </w:t>
+      </w:r>
       <m:oMath>
         <m:r>
           <w:rPr>
             <w:rFonts w:ascii="Cambria Math" w:eastAsiaTheme="minorEastAsia" w:hAnsi="Cambria Math"/>
           </w:rPr>
-          <m:t>3</m:t>
+          <m:t>102</m:t>
         </m:r>
         <m:r>
           <w:rPr>
             <w:rFonts w:ascii="Cambria Math" w:eastAsiaTheme="minorEastAsia" w:hAnsi="Cambria Math"/>
           </w:rPr>
-          <m:t>3</m:t>
+          <m:t>5</m:t>
         </m:r>
         <m:r>
           <w:rPr>
             <w:rFonts w:ascii="Cambria Math" w:eastAsiaTheme="minorEastAsia" w:hAnsi="Cambria Math"/>
           </w:rPr>
-          <m:t>×2=66</m:t>
-        </m:r>
-      </m:oMath>
+          <m:t>×1025</m:t>
+        </m:r>
+      </m:oMath>
+      <w:r>
+        <w:rPr>
+          <w:rFonts w:eastAsiaTheme="minorEastAsia"/>
+        </w:rPr>
+        <w:t xml:space="preserve"> matrix until we reach a size of </w:t>
+      </w:r>
+      <m:oMath>
+        <m:r>
+          <w:rPr>
+            <w:rFonts w:ascii="Cambria Math" w:eastAsiaTheme="minorEastAsia" w:hAnsi="Cambria Math"/>
+          </w:rPr>
+          <m:t>10</m:t>
+        </m:r>
+        <m:r>
+          <w:rPr>
+            <w:rFonts w:ascii="Cambria Math" w:eastAsiaTheme="minorEastAsia" w:hAnsi="Cambria Math"/>
+          </w:rPr>
+          <m:t>56</m:t>
+        </m:r>
+        <m:r>
+          <w:rPr>
+            <w:rFonts w:ascii="Cambria Math" w:eastAsiaTheme="minorEastAsia" w:hAnsi="Cambria Math"/>
+          </w:rPr>
+          <m:t>×10</m:t>
+        </m:r>
+        <m:r>
+          <w:rPr>
+            <w:rFonts w:ascii="Cambria Math" w:eastAsiaTheme="minorEastAsia" w:hAnsi="Cambria Math"/>
+          </w:rPr>
+          <m:t>56</m:t>
+        </m:r>
+      </m:oMath>
+      <w:r>
+        <w:rPr>
+          <w:rFonts w:eastAsiaTheme="minorEastAsia"/>
+        </w:rPr>
+        <w:t>.</w:t>
+      </w:r>
       <w:r>
         <w:rPr>
           <w:rFonts w:eastAsiaTheme="minorEastAsia"/>
@@ -3798,157 +4559,18 @@
         <w:rPr>
           <w:rFonts w:eastAsiaTheme="minorEastAsia"/>
         </w:rPr>
-        <w:sym w:font="Wingdings" w:char="F0E0"/>
-      </w:r>
-      <w:r>
-        <w:rPr>
-          <w:rFonts w:eastAsiaTheme="minorEastAsia"/>
-        </w:rPr>
-        <w:t xml:space="preserve"> </w:t>
-      </w:r>
-      <m:oMath>
-        <m:r>
-          <w:rPr>
-            <w:rFonts w:ascii="Cambria Math" w:eastAsiaTheme="minorEastAsia" w:hAnsi="Cambria Math"/>
-          </w:rPr>
-          <m:t>66</m:t>
-        </m:r>
-        <m:r>
-          <w:rPr>
-            <w:rFonts w:ascii="Cambria Math" w:eastAsiaTheme="minorEastAsia" w:hAnsi="Cambria Math"/>
-          </w:rPr>
-          <m:t>×2=</m:t>
-        </m:r>
-        <m:r>
-          <w:rPr>
-            <w:rFonts w:ascii="Cambria Math" w:eastAsiaTheme="minorEastAsia" w:hAnsi="Cambria Math"/>
-          </w:rPr>
-          <m:t>132</m:t>
-        </m:r>
-      </m:oMath>
-      <w:r>
-        <w:rPr>
-          <w:rFonts w:eastAsiaTheme="minorEastAsia"/>
-        </w:rPr>
-        <w:t xml:space="preserve"> </w:t>
-      </w:r>
-      <w:r>
-        <w:rPr>
-          <w:rFonts w:eastAsiaTheme="minorEastAsia"/>
-        </w:rPr>
-        <w:sym w:font="Wingdings" w:char="F0E0"/>
-      </w:r>
-      <w:r>
-        <w:rPr>
-          <w:rFonts w:eastAsiaTheme="minorEastAsia"/>
-        </w:rPr>
-        <w:t xml:space="preserve"> </w:t>
-      </w:r>
-      <m:oMath>
-        <m:r>
-          <w:rPr>
-            <w:rFonts w:ascii="Cambria Math" w:eastAsiaTheme="minorEastAsia" w:hAnsi="Cambria Math"/>
-          </w:rPr>
-          <m:t>132</m:t>
-        </m:r>
-        <m:r>
-          <w:rPr>
-            <w:rFonts w:ascii="Cambria Math" w:eastAsiaTheme="minorEastAsia" w:hAnsi="Cambria Math"/>
-          </w:rPr>
-          <m:t>×2=</m:t>
-        </m:r>
-        <m:r>
-          <w:rPr>
-            <w:rFonts w:ascii="Cambria Math" w:eastAsiaTheme="minorEastAsia" w:hAnsi="Cambria Math"/>
-          </w:rPr>
-          <m:t>264</m:t>
-        </m:r>
-      </m:oMath>
-      <w:r>
-        <w:rPr>
-          <w:rFonts w:eastAsiaTheme="minorEastAsia"/>
-        </w:rPr>
-        <w:t xml:space="preserve"> </w:t>
-      </w:r>
-      <w:r>
-        <w:rPr>
-          <w:rFonts w:eastAsiaTheme="minorEastAsia"/>
-        </w:rPr>
-        <w:sym w:font="Wingdings" w:char="F0E0"/>
-      </w:r>
-      <w:r>
-        <w:rPr>
-          <w:rFonts w:eastAsiaTheme="minorEastAsia"/>
-        </w:rPr>
-        <w:t xml:space="preserve"> </w:t>
-      </w:r>
-      <m:oMath>
-        <m:r>
-          <w:rPr>
-            <w:rFonts w:ascii="Cambria Math" w:eastAsiaTheme="minorEastAsia" w:hAnsi="Cambria Math"/>
-          </w:rPr>
-          <m:t>264</m:t>
-        </m:r>
-        <m:r>
-          <w:rPr>
-            <w:rFonts w:ascii="Cambria Math" w:eastAsiaTheme="minorEastAsia" w:hAnsi="Cambria Math"/>
-          </w:rPr>
-          <m:t>×2=</m:t>
-        </m:r>
-        <m:r>
-          <w:rPr>
-            <w:rFonts w:ascii="Cambria Math" w:eastAsiaTheme="minorEastAsia" w:hAnsi="Cambria Math"/>
-          </w:rPr>
-          <m:t>528</m:t>
-        </m:r>
-      </m:oMath>
-      <w:r>
-        <w:rPr>
-          <w:rFonts w:eastAsiaTheme="minorEastAsia"/>
-        </w:rPr>
-        <w:t xml:space="preserve"> </w:t>
-      </w:r>
-      <w:r>
-        <w:rPr>
-          <w:rFonts w:eastAsiaTheme="minorEastAsia"/>
-        </w:rPr>
-        <w:sym w:font="Wingdings" w:char="F0E0"/>
-      </w:r>
-      <w:r>
-        <w:rPr>
-          <w:rFonts w:eastAsiaTheme="minorEastAsia"/>
-        </w:rPr>
-        <w:t xml:space="preserve"> </w:t>
-      </w:r>
-      <m:oMath>
-        <m:r>
-          <w:rPr>
-            <w:rFonts w:ascii="Cambria Math" w:eastAsiaTheme="minorEastAsia" w:hAnsi="Cambria Math"/>
-          </w:rPr>
-          <m:t>528</m:t>
-        </m:r>
-        <m:r>
-          <w:rPr>
-            <w:rFonts w:ascii="Cambria Math" w:eastAsiaTheme="minorEastAsia" w:hAnsi="Cambria Math"/>
-          </w:rPr>
-          <m:t>×2=</m:t>
-        </m:r>
-        <m:r>
-          <w:rPr>
-            <w:rFonts w:ascii="Cambria Math" w:eastAsiaTheme="minorEastAsia" w:hAnsi="Cambria Math"/>
-          </w:rPr>
-          <m:t>1056</m:t>
-        </m:r>
-      </m:oMath>
-    </w:p>
+        <w:t xml:space="preserve">  </w:t>
+      </w:r>
+    </w:p>
+    <w:p/>
     <w:p/>
     <w:sectPr>
-      <w:headerReference w:type="even" r:id="rId12"/>
-      <w:headerReference w:type="default" r:id="rId13"/>
-      <w:footerReference w:type="even" r:id="rId14"/>
-      <w:footerReference w:type="default" r:id="rId15"/>
-      <w:headerReference w:type="first" r:id="rId16"/>
-      <w:footerReference w:type="first" r:id="rId17"/>
+      <w:headerReference w:type="even" r:id="rId15"/>
+      <w:headerReference w:type="default" r:id="rId16"/>
+      <w:footerReference w:type="even" r:id="rId17"/>
+      <w:footerReference w:type="default" r:id="rId18"/>
+      <w:headerReference w:type="first" r:id="rId19"/>
+      <w:footerReference w:type="first" r:id="rId20"/>
       <w:pgSz w:w="12240" w:h="15840"/>
       <w:pgMar w:top="1440" w:right="1440" w:bottom="1440" w:left="1440" w:header="720" w:footer="720" w:gutter="0"/>
       <w:cols w:space="720"/>

</xml_diff>